<commit_message>
update PLL part for DEF, with results updated.
data is too large to upload to github. They are stored in my onedrive.
</commit_message>
<xml_diff>
--- a/system_cases/Oscillation_July/uDEF/UDEFresults_update.docx
+++ b/system_cases/Oscillation_July/uDEF/UDEFresults_update.docx
@@ -17,21 +17,12 @@
         </w:rPr>
         <w:t xml:space="preserve">Case1: </w:t>
       </w:r>
-      <w:proofErr w:type="gramStart"/>
       <w:r>
         <w:rPr>
           <w:b/>
           <w:bCs/>
         </w:rPr>
-        <w:t>a</w:t>
-      </w:r>
-      <w:proofErr w:type="gramEnd"/>
-      <w:r>
-        <w:rPr>
-          <w:b/>
-          <w:bCs/>
-        </w:rPr>
-        <w:t xml:space="preserve"> 8.8 Hz self-excited mode caused by </w:t>
+        <w:t xml:space="preserve">a 8.8 Hz self-excited mode caused by </w:t>
       </w:r>
       <w:r>
         <w:rPr>
@@ -103,16 +94,25 @@
           <w:bCs/>
         </w:rPr>
       </w:pPr>
+    </w:p>
+    <w:p>
+      <w:pPr>
+        <w:rPr>
+          <w:b/>
+          <w:bCs/>
+        </w:rPr>
+      </w:pPr>
       <w:r>
         <w:rPr>
           <w:b/>
           <w:bCs/>
+          <w:noProof/>
         </w:rPr>
         <w:drawing>
-          <wp:inline distT="0" distB="0" distL="0" distR="0" wp14:anchorId="79AB3E69" wp14:editId="606B5305">
-            <wp:extent cx="5731510" cy="2503170"/>
-            <wp:effectExtent l="0" t="0" r="2540" b="0"/>
-            <wp:docPr id="1317788549" name="Picture 1" descr="A screenshot of a computer&#10;&#10;Description automatically generated"/>
+          <wp:inline distT="0" distB="0" distL="0" distR="0" wp14:anchorId="5F1AC65F" wp14:editId="26C17F30">
+            <wp:extent cx="5731510" cy="2607310"/>
+            <wp:effectExtent l="0" t="0" r="0" b="0"/>
+            <wp:docPr id="364430185" name="Picture 2"/>
             <wp:cNvGraphicFramePr>
               <a:graphicFrameLocks xmlns:a="http://schemas.openxmlformats.org/drawingml/2006/main" noChangeAspect="1"/>
             </wp:cNvGraphicFramePr>
@@ -120,11 +120,73 @@
               <a:graphicData uri="http://schemas.openxmlformats.org/drawingml/2006/picture">
                 <pic:pic xmlns:pic="http://schemas.openxmlformats.org/drawingml/2006/picture">
                   <pic:nvPicPr>
-                    <pic:cNvPr id="1317788549" name="Picture 1" descr="A screenshot of a computer&#10;&#10;Description automatically generated"/>
+                    <pic:cNvPr id="0" name="Picture 9"/>
+                    <pic:cNvPicPr>
+                      <a:picLocks noChangeAspect="1" noChangeArrowheads="1"/>
+                    </pic:cNvPicPr>
+                  </pic:nvPicPr>
+                  <pic:blipFill>
+                    <a:blip r:embed="rId6" cstate="print">
+                      <a:extLst>
+                        <a:ext uri="{28A0092B-C50C-407E-A947-70E740481C1C}">
+                          <a14:useLocalDpi xmlns:a14="http://schemas.microsoft.com/office/drawing/2010/main" val="0"/>
+                        </a:ext>
+                      </a:extLst>
+                    </a:blip>
+                    <a:srcRect/>
+                    <a:stretch>
+                      <a:fillRect/>
+                    </a:stretch>
+                  </pic:blipFill>
+                  <pic:spPr bwMode="auto">
+                    <a:xfrm>
+                      <a:off x="0" y="0"/>
+                      <a:ext cx="5731510" cy="2607310"/>
+                    </a:xfrm>
+                    <a:prstGeom prst="rect">
+                      <a:avLst/>
+                    </a:prstGeom>
+                    <a:noFill/>
+                    <a:ln>
+                      <a:noFill/>
+                    </a:ln>
+                  </pic:spPr>
+                </pic:pic>
+              </a:graphicData>
+            </a:graphic>
+          </wp:inline>
+        </w:drawing>
+      </w:r>
+    </w:p>
+    <w:p>
+      <w:pPr>
+        <w:rPr>
+          <w:b/>
+          <w:bCs/>
+        </w:rPr>
+      </w:pPr>
+      <w:r>
+        <w:rPr>
+          <w:b/>
+          <w:bCs/>
+        </w:rPr>
+        <w:drawing>
+          <wp:inline distT="0" distB="0" distL="0" distR="0" wp14:anchorId="1E182B7E" wp14:editId="36037AB2">
+            <wp:extent cx="5731510" cy="1979930"/>
+            <wp:effectExtent l="0" t="0" r="2540" b="1270"/>
+            <wp:docPr id="1475572178" name="Picture 1" descr="A group of graphs with lines&#10;&#10;Description automatically generated with medium confidence"/>
+            <wp:cNvGraphicFramePr>
+              <a:graphicFrameLocks xmlns:a="http://schemas.openxmlformats.org/drawingml/2006/main" noChangeAspect="1"/>
+            </wp:cNvGraphicFramePr>
+            <a:graphic xmlns:a="http://schemas.openxmlformats.org/drawingml/2006/main">
+              <a:graphicData uri="http://schemas.openxmlformats.org/drawingml/2006/picture">
+                <pic:pic xmlns:pic="http://schemas.openxmlformats.org/drawingml/2006/picture">
+                  <pic:nvPicPr>
+                    <pic:cNvPr id="1475572178" name="Picture 1" descr="A group of graphs with lines&#10;&#10;Description automatically generated with medium confidence"/>
                     <pic:cNvPicPr/>
                   </pic:nvPicPr>
                   <pic:blipFill>
-                    <a:blip r:embed="rId6"/>
+                    <a:blip r:embed="rId7"/>
                     <a:stretch>
                       <a:fillRect/>
                     </a:stretch>
@@ -132,7 +194,7 @@
                   <pic:spPr>
                     <a:xfrm>
                       <a:off x="0" y="0"/>
-                      <a:ext cx="5731510" cy="2503170"/>
+                      <a:ext cx="5731510" cy="1979930"/>
                     </a:xfrm>
                     <a:prstGeom prst="rect">
                       <a:avLst/>
@@ -181,7 +243,6 @@
           <w:bCs/>
           <w:noProof/>
         </w:rPr>
-        <w:lastRenderedPageBreak/>
         <w:drawing>
           <wp:inline distT="0" distB="0" distL="0" distR="0" wp14:anchorId="54D49FE7" wp14:editId="7C074E76">
             <wp:extent cx="5731510" cy="3564255"/>
@@ -198,7 +259,7 @@
                     <pic:cNvPicPr/>
                   </pic:nvPicPr>
                   <pic:blipFill>
-                    <a:blip r:embed="rId7"/>
+                    <a:blip r:embed="rId8"/>
                     <a:stretch>
                       <a:fillRect/>
                     </a:stretch>
@@ -228,13 +289,15 @@
       </w:pPr>
       <w:r>
         <w:rPr>
+          <w:b/>
+          <w:bCs/>
           <w:noProof/>
         </w:rPr>
         <w:drawing>
-          <wp:inline distT="0" distB="0" distL="0" distR="0" wp14:anchorId="06AA3689" wp14:editId="33BD9CCE">
-            <wp:extent cx="5731510" cy="2505710"/>
-            <wp:effectExtent l="0" t="0" r="2540" b="8890"/>
-            <wp:docPr id="662522410" name="Picture 1" descr="A screenshot of a computer screen&#10;&#10;Description automatically generated"/>
+          <wp:inline distT="0" distB="0" distL="0" distR="0" wp14:anchorId="19AC8B3E" wp14:editId="39A3395F">
+            <wp:extent cx="5731510" cy="3122930"/>
+            <wp:effectExtent l="0" t="0" r="0" b="0"/>
+            <wp:docPr id="346563039" name="Picture 1"/>
             <wp:cNvGraphicFramePr>
               <a:graphicFrameLocks xmlns:a="http://schemas.openxmlformats.org/drawingml/2006/main" noChangeAspect="1"/>
             </wp:cNvGraphicFramePr>
@@ -242,162 +305,13 @@
               <a:graphicData uri="http://schemas.openxmlformats.org/drawingml/2006/picture">
                 <pic:pic xmlns:pic="http://schemas.openxmlformats.org/drawingml/2006/picture">
                   <pic:nvPicPr>
-                    <pic:cNvPr id="662522410" name="Picture 1" descr="A screenshot of a computer screen&#10;&#10;Description automatically generated"/>
-                    <pic:cNvPicPr/>
-                  </pic:nvPicPr>
-                  <pic:blipFill>
-                    <a:blip r:embed="rId8"/>
-                    <a:stretch>
-                      <a:fillRect/>
-                    </a:stretch>
-                  </pic:blipFill>
-                  <pic:spPr>
-                    <a:xfrm>
-                      <a:off x="0" y="0"/>
-                      <a:ext cx="5731510" cy="2505710"/>
-                    </a:xfrm>
-                    <a:prstGeom prst="rect">
-                      <a:avLst/>
-                    </a:prstGeom>
-                  </pic:spPr>
-                </pic:pic>
-              </a:graphicData>
-            </a:graphic>
-          </wp:inline>
-        </w:drawing>
-      </w:r>
-    </w:p>
-    <w:p>
-      <w:pPr>
-        <w:pStyle w:val="ListParagraph"/>
-        <w:numPr>
-          <w:ilvl w:val="0"/>
-          <w:numId w:val="8"/>
-        </w:numPr>
-        <w:rPr>
-          <w:b/>
-          <w:bCs/>
-        </w:rPr>
-      </w:pPr>
-      <w:r>
-        <w:rPr>
-          <w:position w:val="-29"/>
-        </w:rPr>
-        <w:object w:dxaOrig="1972" w:dyaOrig="708" w14:anchorId="6F7EA599">
-          <v:shapetype id="_x0000_t75" coordsize="21600,21600" o:spt="75" o:preferrelative="t" path="m@4@5l@4@11@9@11@9@5xe" filled="f" stroked="f">
-            <v:stroke joinstyle="miter"/>
-            <v:formulas>
-              <v:f eqn="if lineDrawn pixelLineWidth 0"/>
-              <v:f eqn="sum @0 1 0"/>
-              <v:f eqn="sum 0 0 @1"/>
-              <v:f eqn="prod @2 1 2"/>
-              <v:f eqn="prod @3 21600 pixelWidth"/>
-              <v:f eqn="prod @3 21600 pixelHeight"/>
-              <v:f eqn="sum @0 0 1"/>
-              <v:f eqn="prod @6 1 2"/>
-              <v:f eqn="prod @7 21600 pixelWidth"/>
-              <v:f eqn="sum @8 21600 0"/>
-              <v:f eqn="prod @7 21600 pixelHeight"/>
-              <v:f eqn="sum @10 21600 0"/>
-            </v:formulas>
-            <v:path o:extrusionok="f" gradientshapeok="t" o:connecttype="rect"/>
-            <o:lock v:ext="edit" aspectratio="t"/>
-          </v:shapetype>
-          <v:shape id="_x0000_i1043" type="#_x0000_t75" style="width:98.9pt;height:35.05pt" o:ole="">
-            <v:imagedata r:id="rId9" o:title=""/>
-          </v:shape>
-          <o:OLEObject Type="Embed" ProgID="Equation.AxMath" ShapeID="_x0000_i1043" DrawAspect="Content" ObjectID="_1782229998" r:id="rId10"/>
-        </w:object>
-      </w:r>
-      <w:r>
-        <w:rPr>
-          <w:rFonts w:hint="eastAsia"/>
-        </w:rPr>
-        <w:t xml:space="preserve"> </w:t>
-      </w:r>
-      <w:proofErr w:type="gramStart"/>
-      <w:r>
-        <w:rPr>
-          <w:rFonts w:hint="eastAsia"/>
-        </w:rPr>
-        <w:t>,i.e.</w:t>
-      </w:r>
-      <w:proofErr w:type="gramEnd"/>
-      <w:r>
-        <w:rPr>
-          <w:rFonts w:hint="eastAsia"/>
-        </w:rPr>
-        <w:t xml:space="preserve">, </w:t>
-      </w:r>
-      <m:oMath>
-        <m:r>
-          <w:rPr>
-            <w:rFonts w:ascii="Cambria Math" w:hAnsi="Cambria Math"/>
-          </w:rPr>
-          <m:t>iq⋅</m:t>
-        </m:r>
-        <m:sSub>
-          <m:sSubPr>
-            <m:ctrlPr>
-              <w:rPr>
-                <w:rFonts w:ascii="Cambria Math" w:hAnsi="Cambria Math"/>
-                <w:i/>
-              </w:rPr>
-            </m:ctrlPr>
-          </m:sSubPr>
-          <m:e>
-            <m:r>
-              <w:rPr>
-                <w:rFonts w:ascii="Cambria Math" w:hAnsi="Cambria Math"/>
-              </w:rPr>
-              <m:t>v</m:t>
-            </m:r>
-          </m:e>
-          <m:sub>
-            <m:r>
-              <w:rPr>
-                <w:rFonts w:ascii="Cambria Math" w:hAnsi="Cambria Math"/>
-              </w:rPr>
-              <m:t>d</m:t>
-            </m:r>
-          </m:sub>
-        </m:sSub>
-      </m:oMath>
-    </w:p>
-    <w:p>
-      <w:pPr>
-        <w:pStyle w:val="ListParagraph"/>
-        <w:rPr>
-          <w:b/>
-          <w:bCs/>
-        </w:rPr>
-      </w:pPr>
-      <w:r>
-        <w:rPr>
-          <w:b/>
-          <w:bCs/>
-          <w:noProof/>
-        </w:rPr>
-        <w:lastRenderedPageBreak/>
-        <w:drawing>
-          <wp:inline distT="0" distB="0" distL="0" distR="0" wp14:anchorId="60ABFFE1" wp14:editId="75D9D43B">
-            <wp:extent cx="5320030" cy="3990340"/>
-            <wp:effectExtent l="0" t="0" r="0" b="0"/>
-            <wp:docPr id="736968603" name="Picture 1"/>
-            <wp:cNvGraphicFramePr>
-              <a:graphicFrameLocks xmlns:a="http://schemas.openxmlformats.org/drawingml/2006/main" noChangeAspect="1"/>
-            </wp:cNvGraphicFramePr>
-            <a:graphic xmlns:a="http://schemas.openxmlformats.org/drawingml/2006/main">
-              <a:graphicData uri="http://schemas.openxmlformats.org/drawingml/2006/picture">
-                <pic:pic xmlns:pic="http://schemas.openxmlformats.org/drawingml/2006/picture">
-                  <pic:nvPicPr>
-                    <pic:cNvPr id="0" name="Picture 79"/>
+                    <pic:cNvPr id="0" name="Picture 6"/>
                     <pic:cNvPicPr>
                       <a:picLocks noChangeAspect="1" noChangeArrowheads="1"/>
                     </pic:cNvPicPr>
                   </pic:nvPicPr>
                   <pic:blipFill>
-                    <a:blip r:embed="rId11">
+                    <a:blip r:embed="rId9" cstate="print">
                       <a:extLst>
                         <a:ext uri="{28A0092B-C50C-407E-A947-70E740481C1C}">
                           <a14:useLocalDpi xmlns:a14="http://schemas.microsoft.com/office/drawing/2010/main" val="0"/>
@@ -412,7 +326,7 @@
                   <pic:spPr bwMode="auto">
                     <a:xfrm>
                       <a:off x="0" y="0"/>
-                      <a:ext cx="5320030" cy="3990340"/>
+                      <a:ext cx="5731510" cy="3122930"/>
                     </a:xfrm>
                     <a:prstGeom prst="rect">
                       <a:avLst/>
@@ -431,11 +345,6 @@
     </w:p>
     <w:p>
       <w:pPr>
-        <w:pStyle w:val="ListParagraph"/>
-        <w:numPr>
-          <w:ilvl w:val="0"/>
-          <w:numId w:val="8"/>
-        </w:numPr>
         <w:rPr>
           <w:b/>
           <w:bCs/>
@@ -443,83 +352,14 @@
       </w:pPr>
       <w:r>
         <w:rPr>
-          <w:position w:val="-29"/>
-        </w:rPr>
-        <w:object w:dxaOrig="1972" w:dyaOrig="708" w14:anchorId="68A3E1A1">
-          <v:shape id="_x0000_i1044" type="#_x0000_t75" style="width:98.9pt;height:35.05pt" o:ole="">
-            <v:imagedata r:id="rId12" o:title=""/>
-          </v:shape>
-          <o:OLEObject Type="Embed" ProgID="Equation.AxMath" ShapeID="_x0000_i1044" DrawAspect="Content" ObjectID="_1782229999" r:id="rId13"/>
-        </w:object>
-      </w:r>
-      <w:proofErr w:type="gramStart"/>
-      <w:r>
-        <w:rPr>
-          <w:rFonts w:hint="eastAsia"/>
-        </w:rPr>
-        <w:t>,i.e.</w:t>
-      </w:r>
-      <w:proofErr w:type="gramEnd"/>
-      <w:r>
-        <w:rPr>
-          <w:rFonts w:hint="eastAsia"/>
-        </w:rPr>
-        <w:t xml:space="preserve">, </w:t>
-      </w:r>
-      <m:oMath>
-        <m:r>
-          <w:rPr>
-            <w:rFonts w:ascii="Cambria Math" w:hAnsi="Cambria Math"/>
-          </w:rPr>
-          <m:t>iq⋅</m:t>
-        </m:r>
-        <m:sSub>
-          <m:sSubPr>
-            <m:ctrlPr>
-              <w:rPr>
-                <w:rFonts w:ascii="Cambria Math" w:hAnsi="Cambria Math"/>
-                <w:i/>
-              </w:rPr>
-            </m:ctrlPr>
-          </m:sSubPr>
-          <m:e>
-            <m:r>
-              <w:rPr>
-                <w:rFonts w:ascii="Cambria Math" w:hAnsi="Cambria Math"/>
-              </w:rPr>
-              <m:t>v</m:t>
-            </m:r>
-          </m:e>
-          <m:sub>
-            <m:r>
-              <w:rPr>
-                <w:rFonts w:ascii="Cambria Math" w:hAnsi="Cambria Math"/>
-              </w:rPr>
-              <m:t>q</m:t>
-            </m:r>
-          </m:sub>
-        </m:sSub>
-      </m:oMath>
-    </w:p>
-    <w:p>
-      <w:pPr>
-        <w:pStyle w:val="ListParagraph"/>
-        <w:rPr>
-          <w:b/>
-          <w:bCs/>
-        </w:rPr>
-      </w:pPr>
-      <w:r>
-        <w:rPr>
-          <w:b/>
-          <w:bCs/>
-          <w:noProof/>
+          <w:b/>
+          <w:bCs/>
         </w:rPr>
         <w:drawing>
-          <wp:inline distT="0" distB="0" distL="0" distR="0" wp14:anchorId="542DF01A" wp14:editId="34EC7796">
-            <wp:extent cx="5320030" cy="3990340"/>
-            <wp:effectExtent l="0" t="0" r="0" b="0"/>
-            <wp:docPr id="1342886848" name="Picture 2"/>
+          <wp:inline distT="0" distB="0" distL="0" distR="0" wp14:anchorId="2CB2DD8D" wp14:editId="49D2BBF5">
+            <wp:extent cx="5731510" cy="1979930"/>
+            <wp:effectExtent l="0" t="0" r="2540" b="1270"/>
+            <wp:docPr id="170869478" name="Picture 1" descr="A group of graphs with different colored lines&#10;&#10;Description automatically generated"/>
             <wp:cNvGraphicFramePr>
               <a:graphicFrameLocks xmlns:a="http://schemas.openxmlformats.org/drawingml/2006/main" noChangeAspect="1"/>
             </wp:cNvGraphicFramePr>
@@ -527,36 +367,23 @@
               <a:graphicData uri="http://schemas.openxmlformats.org/drawingml/2006/picture">
                 <pic:pic xmlns:pic="http://schemas.openxmlformats.org/drawingml/2006/picture">
                   <pic:nvPicPr>
-                    <pic:cNvPr id="0" name="Picture 80"/>
-                    <pic:cNvPicPr>
-                      <a:picLocks noChangeAspect="1" noChangeArrowheads="1"/>
-                    </pic:cNvPicPr>
+                    <pic:cNvPr id="170869478" name="Picture 1" descr="A group of graphs with different colored lines&#10;&#10;Description automatically generated"/>
+                    <pic:cNvPicPr/>
                   </pic:nvPicPr>
                   <pic:blipFill>
-                    <a:blip r:embed="rId14">
-                      <a:extLst>
-                        <a:ext uri="{28A0092B-C50C-407E-A947-70E740481C1C}">
-                          <a14:useLocalDpi xmlns:a14="http://schemas.microsoft.com/office/drawing/2010/main" val="0"/>
-                        </a:ext>
-                      </a:extLst>
-                    </a:blip>
-                    <a:srcRect/>
+                    <a:blip r:embed="rId10"/>
                     <a:stretch>
                       <a:fillRect/>
                     </a:stretch>
                   </pic:blipFill>
-                  <pic:spPr bwMode="auto">
+                  <pic:spPr>
                     <a:xfrm>
                       <a:off x="0" y="0"/>
-                      <a:ext cx="5320030" cy="3990340"/>
+                      <a:ext cx="5731510" cy="1979930"/>
                     </a:xfrm>
                     <a:prstGeom prst="rect">
                       <a:avLst/>
                     </a:prstGeom>
-                    <a:noFill/>
-                    <a:ln>
-                      <a:noFill/>
-                    </a:ln>
                   </pic:spPr>
                 </pic:pic>
               </a:graphicData>
@@ -577,7 +404,6 @@
           <w:b/>
           <w:bCs/>
         </w:rPr>
-        <w:lastRenderedPageBreak/>
         <w:t>Case</w:t>
       </w:r>
       <w:r>
@@ -602,25 +428,7 @@
           <w:b/>
           <w:bCs/>
         </w:rPr>
-        <w:t xml:space="preserve"> a 7-bus system with 1 SG (bus 5) and 5 </w:t>
-      </w:r>
-      <w:proofErr w:type="gramStart"/>
-      <w:r>
-        <w:rPr>
-          <w:rFonts w:hint="eastAsia"/>
-          <w:b/>
-          <w:bCs/>
-        </w:rPr>
-        <w:t>IBR( bus</w:t>
-      </w:r>
-      <w:proofErr w:type="gramEnd"/>
-      <w:r>
-        <w:rPr>
-          <w:rFonts w:hint="eastAsia"/>
-          <w:b/>
-          <w:bCs/>
-        </w:rPr>
-        <w:t xml:space="preserve"> 3,4,5,6,7). </w:t>
+        <w:t xml:space="preserve"> a 7-bus system with 1 SG (bus 5) and 5 IBR( bus 3,4,5,6,7). </w:t>
       </w:r>
       <w:r>
         <w:rPr>
@@ -658,7 +466,7 @@
                     <pic:cNvPicPr/>
                   </pic:nvPicPr>
                   <pic:blipFill>
-                    <a:blip r:embed="rId15"/>
+                    <a:blip r:embed="rId11"/>
                     <a:stretch>
                       <a:fillRect/>
                     </a:stretch>
@@ -688,10 +496,29 @@
       </w:pPr>
       <w:r>
         <w:object w:dxaOrig="4755" w:dyaOrig="3286" w14:anchorId="4E779E40">
-          <v:shape id="_x0000_i1131" type="#_x0000_t75" style="width:237.9pt;height:164.05pt" o:ole="">
-            <v:imagedata r:id="rId16" o:title=""/>
+          <v:shapetype id="_x0000_t75" coordsize="21600,21600" o:spt="75" o:preferrelative="t" path="m@4@5l@4@11@9@11@9@5xe" filled="f" stroked="f">
+            <v:stroke joinstyle="miter"/>
+            <v:formulas>
+              <v:f eqn="if lineDrawn pixelLineWidth 0"/>
+              <v:f eqn="sum @0 1 0"/>
+              <v:f eqn="sum 0 0 @1"/>
+              <v:f eqn="prod @2 1 2"/>
+              <v:f eqn="prod @3 21600 pixelWidth"/>
+              <v:f eqn="prod @3 21600 pixelHeight"/>
+              <v:f eqn="sum @0 0 1"/>
+              <v:f eqn="prod @6 1 2"/>
+              <v:f eqn="prod @7 21600 pixelWidth"/>
+              <v:f eqn="sum @8 21600 0"/>
+              <v:f eqn="prod @7 21600 pixelHeight"/>
+              <v:f eqn="sum @10 21600 0"/>
+            </v:formulas>
+            <v:path o:extrusionok="f" gradientshapeok="t" o:connecttype="rect"/>
+            <o:lock v:ext="edit" aspectratio="t"/>
+          </v:shapetype>
+          <v:shape id="_x0000_i1027" type="#_x0000_t75" style="width:267.05pt;height:184.2pt" o:ole="">
+            <v:imagedata r:id="rId12" o:title=""/>
           </v:shape>
-          <o:OLEObject Type="Embed" ProgID="Visio.Drawing.15" ShapeID="_x0000_i1131" DrawAspect="Content" ObjectID="_1782230000" r:id="rId17"/>
+          <o:OLEObject Type="Embed" ProgID="Visio.Drawing.15" ShapeID="_x0000_i1027" DrawAspect="Content" ObjectID="_1782545471" r:id="rId13"/>
         </w:object>
       </w:r>
     </w:p>
@@ -704,13 +531,14 @@
       </w:pPr>
       <w:r>
         <w:rPr>
-          <w:noProof/>
+          <w:b/>
+          <w:bCs/>
         </w:rPr>
         <w:drawing>
-          <wp:inline distT="0" distB="0" distL="0" distR="0" wp14:anchorId="09D03A9A" wp14:editId="2FB3723A">
-            <wp:extent cx="5731510" cy="2499995"/>
-            <wp:effectExtent l="0" t="0" r="2540" b="0"/>
-            <wp:docPr id="57414240" name="Picture 1" descr="A screenshot of a computer&#10;&#10;Description automatically generated"/>
+          <wp:inline distT="0" distB="0" distL="0" distR="0" wp14:anchorId="055A5A41" wp14:editId="7EBBC604">
+            <wp:extent cx="5071730" cy="3069110"/>
+            <wp:effectExtent l="0" t="0" r="0" b="0"/>
+            <wp:docPr id="794423144" name="Picture 1" descr="A group of blue bars&#10;&#10;Description automatically generated"/>
             <wp:cNvGraphicFramePr>
               <a:graphicFrameLocks xmlns:a="http://schemas.openxmlformats.org/drawingml/2006/main" noChangeAspect="1"/>
             </wp:cNvGraphicFramePr>
@@ -718,11 +546,11 @@
               <a:graphicData uri="http://schemas.openxmlformats.org/drawingml/2006/picture">
                 <pic:pic xmlns:pic="http://schemas.openxmlformats.org/drawingml/2006/picture">
                   <pic:nvPicPr>
-                    <pic:cNvPr id="57414240" name="Picture 1" descr="A screenshot of a computer&#10;&#10;Description automatically generated"/>
+                    <pic:cNvPr id="794423144" name="Picture 1" descr="A group of blue bars&#10;&#10;Description automatically generated"/>
                     <pic:cNvPicPr/>
                   </pic:nvPicPr>
                   <pic:blipFill>
-                    <a:blip r:embed="rId18"/>
+                    <a:blip r:embed="rId14"/>
                     <a:stretch>
                       <a:fillRect/>
                     </a:stretch>
@@ -730,7 +558,7 @@
                   <pic:spPr>
                     <a:xfrm>
                       <a:off x="0" y="0"/>
-                      <a:ext cx="5731510" cy="2499995"/>
+                      <a:ext cx="5074508" cy="3070791"/>
                     </a:xfrm>
                     <a:prstGeom prst="rect">
                       <a:avLst/>
@@ -745,79 +573,14 @@
     </w:p>
     <w:p>
       <w:pPr>
-        <w:pStyle w:val="ListParagraph"/>
-        <w:numPr>
-          <w:ilvl w:val="0"/>
-          <w:numId w:val="13"/>
-        </w:numPr>
-        <w:rPr>
-          <w:b/>
-          <w:bCs/>
-        </w:rPr>
-      </w:pPr>
-      <w:r>
-        <w:rPr>
-          <w:position w:val="-29"/>
-        </w:rPr>
-        <w:object w:dxaOrig="1972" w:dyaOrig="708" w14:anchorId="2292AC62">
-          <v:shape id="_x0000_i1121" type="#_x0000_t75" style="width:98.9pt;height:35.05pt" o:ole="">
-            <v:imagedata r:id="rId12" o:title=""/>
-          </v:shape>
-          <o:OLEObject Type="Embed" ProgID="Equation.AxMath" ShapeID="_x0000_i1121" DrawAspect="Content" ObjectID="_1782230001" r:id="rId19"/>
-        </w:object>
-      </w:r>
-      <w:proofErr w:type="gramStart"/>
-      <w:r>
-        <w:rPr>
-          <w:rFonts w:hint="eastAsia"/>
-        </w:rPr>
-        <w:t>,i.e.</w:t>
-      </w:r>
-      <w:proofErr w:type="gramEnd"/>
-      <w:r>
-        <w:rPr>
-          <w:rFonts w:hint="eastAsia"/>
-        </w:rPr>
-        <w:t xml:space="preserve">, </w:t>
-      </w:r>
-      <m:oMath>
-        <m:r>
-          <w:rPr>
-            <w:rFonts w:ascii="Cambria Math" w:hAnsi="Cambria Math"/>
-          </w:rPr>
-          <m:t>iq⋅</m:t>
-        </m:r>
-        <m:sSub>
-          <m:sSubPr>
-            <m:ctrlPr>
-              <w:rPr>
-                <w:rFonts w:ascii="Cambria Math" w:hAnsi="Cambria Math"/>
-                <w:i/>
-              </w:rPr>
-            </m:ctrlPr>
-          </m:sSubPr>
-          <m:e>
-            <m:r>
-              <w:rPr>
-                <w:rFonts w:ascii="Cambria Math" w:hAnsi="Cambria Math"/>
-              </w:rPr>
-              <m:t>v</m:t>
-            </m:r>
-          </m:e>
-          <m:sub>
-            <m:r>
-              <w:rPr>
-                <w:rFonts w:ascii="Cambria Math" w:hAnsi="Cambria Math"/>
-              </w:rPr>
-              <m:t>q</m:t>
-            </m:r>
-          </m:sub>
-        </m:sSub>
-      </m:oMath>
+        <w:rPr>
+          <w:b/>
+          <w:bCs/>
+        </w:rPr>
+      </w:pPr>
     </w:p>
     <w:p>
       <w:pPr>
-        <w:ind w:left="360"/>
         <w:rPr>
           <w:b/>
           <w:bCs/>
@@ -827,13 +590,12 @@
         <w:rPr>
           <w:b/>
           <w:bCs/>
-          <w:noProof/>
         </w:rPr>
         <w:drawing>
-          <wp:inline distT="0" distB="0" distL="0" distR="0" wp14:anchorId="2A52F5F6" wp14:editId="42242586">
-            <wp:extent cx="5327015" cy="3987165"/>
-            <wp:effectExtent l="0" t="0" r="0" b="0"/>
-            <wp:docPr id="434550581" name="Picture 3"/>
+          <wp:inline distT="0" distB="0" distL="0" distR="0" wp14:anchorId="1064AC1B" wp14:editId="7086B402">
+            <wp:extent cx="5731510" cy="4298950"/>
+            <wp:effectExtent l="0" t="0" r="2540" b="6350"/>
+            <wp:docPr id="116696056" name="Picture 1" descr="A group of lines with numbers&#10;&#10;Description automatically generated with medium confidence"/>
             <wp:cNvGraphicFramePr>
               <a:graphicFrameLocks xmlns:a="http://schemas.openxmlformats.org/drawingml/2006/main" noChangeAspect="1"/>
             </wp:cNvGraphicFramePr>
@@ -841,36 +603,23 @@
               <a:graphicData uri="http://schemas.openxmlformats.org/drawingml/2006/picture">
                 <pic:pic xmlns:pic="http://schemas.openxmlformats.org/drawingml/2006/picture">
                   <pic:nvPicPr>
-                    <pic:cNvPr id="0" name="Picture 101"/>
-                    <pic:cNvPicPr>
-                      <a:picLocks noChangeAspect="1" noChangeArrowheads="1"/>
-                    </pic:cNvPicPr>
+                    <pic:cNvPr id="116696056" name="Picture 1" descr="A group of lines with numbers&#10;&#10;Description automatically generated with medium confidence"/>
+                    <pic:cNvPicPr/>
                   </pic:nvPicPr>
                   <pic:blipFill>
-                    <a:blip r:embed="rId20">
-                      <a:extLst>
-                        <a:ext uri="{28A0092B-C50C-407E-A947-70E740481C1C}">
-                          <a14:useLocalDpi xmlns:a14="http://schemas.microsoft.com/office/drawing/2010/main" val="0"/>
-                        </a:ext>
-                      </a:extLst>
-                    </a:blip>
-                    <a:srcRect/>
+                    <a:blip r:embed="rId15"/>
                     <a:stretch>
                       <a:fillRect/>
                     </a:stretch>
                   </pic:blipFill>
-                  <pic:spPr bwMode="auto">
+                  <pic:spPr>
                     <a:xfrm>
                       <a:off x="0" y="0"/>
-                      <a:ext cx="5327015" cy="3987165"/>
+                      <a:ext cx="5731510" cy="4298950"/>
                     </a:xfrm>
                     <a:prstGeom prst="rect">
                       <a:avLst/>
                     </a:prstGeom>
-                    <a:noFill/>
-                    <a:ln>
-                      <a:noFill/>
-                    </a:ln>
                   </pic:spPr>
                 </pic:pic>
               </a:graphicData>
@@ -878,157 +627,6 @@
           </wp:inline>
         </w:drawing>
       </w:r>
-    </w:p>
-    <w:p>
-      <w:pPr>
-        <w:pStyle w:val="ListParagraph"/>
-        <w:numPr>
-          <w:ilvl w:val="0"/>
-          <w:numId w:val="13"/>
-        </w:numPr>
-        <w:rPr>
-          <w:b/>
-          <w:bCs/>
-        </w:rPr>
-      </w:pPr>
-      <w:r>
-        <w:rPr>
-          <w:position w:val="-29"/>
-        </w:rPr>
-        <w:object w:dxaOrig="1972" w:dyaOrig="708" w14:anchorId="4FA591E4">
-          <v:shape id="_x0000_i1128" type="#_x0000_t75" style="width:98.9pt;height:35.05pt" o:ole="">
-            <v:imagedata r:id="rId21" o:title=""/>
-          </v:shape>
-          <o:OLEObject Type="Embed" ProgID="Equation.AxMath" ShapeID="_x0000_i1128" DrawAspect="Content" ObjectID="_1782230002" r:id="rId22"/>
-        </w:object>
-      </w:r>
-      <w:proofErr w:type="gramStart"/>
-      <w:r>
-        <w:rPr>
-          <w:rFonts w:hint="eastAsia"/>
-        </w:rPr>
-        <w:t>,i.e.</w:t>
-      </w:r>
-      <w:proofErr w:type="gramEnd"/>
-      <w:r>
-        <w:rPr>
-          <w:rFonts w:hint="eastAsia"/>
-        </w:rPr>
-        <w:t xml:space="preserve">, </w:t>
-      </w:r>
-      <m:oMath>
-        <m:r>
-          <w:rPr>
-            <w:rFonts w:ascii="Cambria Math" w:hAnsi="Cambria Math"/>
-          </w:rPr>
-          <m:t>iq⋅</m:t>
-        </m:r>
-        <m:sSub>
-          <m:sSubPr>
-            <m:ctrlPr>
-              <w:rPr>
-                <w:rFonts w:ascii="Cambria Math" w:hAnsi="Cambria Math"/>
-                <w:i/>
-              </w:rPr>
-            </m:ctrlPr>
-          </m:sSubPr>
-          <m:e>
-            <m:r>
-              <w:rPr>
-                <w:rFonts w:ascii="Cambria Math" w:hAnsi="Cambria Math"/>
-              </w:rPr>
-              <m:t>d</m:t>
-            </m:r>
-            <m:r>
-              <w:rPr>
-                <w:rFonts w:ascii="Cambria Math" w:hAnsi="Cambria Math"/>
-              </w:rPr>
-              <m:t>v</m:t>
-            </m:r>
-          </m:e>
-          <m:sub>
-            <m:r>
-              <w:rPr>
-                <w:rFonts w:ascii="Cambria Math" w:hAnsi="Cambria Math"/>
-              </w:rPr>
-              <m:t>d</m:t>
-            </m:r>
-          </m:sub>
-        </m:sSub>
-      </m:oMath>
-    </w:p>
-    <w:p>
-      <w:pPr>
-        <w:pStyle w:val="ListParagraph"/>
-        <w:rPr>
-          <w:b/>
-          <w:bCs/>
-        </w:rPr>
-      </w:pPr>
-      <w:r>
-        <w:rPr>
-          <w:b/>
-          <w:bCs/>
-          <w:noProof/>
-        </w:rPr>
-        <w:lastRenderedPageBreak/>
-        <w:drawing>
-          <wp:inline distT="0" distB="0" distL="0" distR="0" wp14:anchorId="5798CC3F" wp14:editId="6FC5F3D3">
-            <wp:extent cx="5327015" cy="3987165"/>
-            <wp:effectExtent l="0" t="0" r="0" b="0"/>
-            <wp:docPr id="24315925" name="Picture 5"/>
-            <wp:cNvGraphicFramePr>
-              <a:graphicFrameLocks xmlns:a="http://schemas.openxmlformats.org/drawingml/2006/main" noChangeAspect="1"/>
-            </wp:cNvGraphicFramePr>
-            <a:graphic xmlns:a="http://schemas.openxmlformats.org/drawingml/2006/main">
-              <a:graphicData uri="http://schemas.openxmlformats.org/drawingml/2006/picture">
-                <pic:pic xmlns:pic="http://schemas.openxmlformats.org/drawingml/2006/picture">
-                  <pic:nvPicPr>
-                    <pic:cNvPr id="0" name="Picture 106"/>
-                    <pic:cNvPicPr>
-                      <a:picLocks noChangeAspect="1" noChangeArrowheads="1"/>
-                    </pic:cNvPicPr>
-                  </pic:nvPicPr>
-                  <pic:blipFill>
-                    <a:blip r:embed="rId23">
-                      <a:extLst>
-                        <a:ext uri="{28A0092B-C50C-407E-A947-70E740481C1C}">
-                          <a14:useLocalDpi xmlns:a14="http://schemas.microsoft.com/office/drawing/2010/main" val="0"/>
-                        </a:ext>
-                      </a:extLst>
-                    </a:blip>
-                    <a:srcRect/>
-                    <a:stretch>
-                      <a:fillRect/>
-                    </a:stretch>
-                  </pic:blipFill>
-                  <pic:spPr bwMode="auto">
-                    <a:xfrm>
-                      <a:off x="0" y="0"/>
-                      <a:ext cx="5327015" cy="3987165"/>
-                    </a:xfrm>
-                    <a:prstGeom prst="rect">
-                      <a:avLst/>
-                    </a:prstGeom>
-                    <a:noFill/>
-                    <a:ln>
-                      <a:noFill/>
-                    </a:ln>
-                  </pic:spPr>
-                </pic:pic>
-              </a:graphicData>
-            </a:graphic>
-          </wp:inline>
-        </w:drawing>
-      </w:r>
-    </w:p>
-    <w:p>
-      <w:pPr>
-        <w:rPr>
-          <w:b/>
-          <w:bCs/>
-        </w:rPr>
-      </w:pPr>
     </w:p>
     <w:sectPr>
       <w:pgSz w:w="11906" w:h="16838"/>

</xml_diff>